<commit_message>
Update session 4 based on Rwanda workshop notes
</commit_message>
<xml_diff>
--- a/FilesForExercises/ProcOrder.docx
+++ b/FilesForExercises/ProcOrder.docx
@@ -242,14 +242,7 @@
                 <w:b/>
                 <w:sz w:val="40"/>
               </w:rPr>
-              <w:t>HOUSEHOLD_MEMBERS</w:t>
-            </w:r>
-            <w:r>
-              <w:rPr>
-                <w:b/>
-                <w:sz w:val="40"/>
-              </w:rPr>
-              <w:t xml:space="preserve"> </w:t>
+              <w:t xml:space="preserve">HOUSEHOLD_MEMBERS </w:t>
             </w:r>
             <w:r>
               <w:rPr>
@@ -292,7 +285,14 @@
                 <w:b/>
                 <w:sz w:val="40"/>
               </w:rPr>
-              <w:t>HOUSEHOLD_MEMBERS</w:t>
+              <w:t xml:space="preserve">HOUSEHOLD_MEMBERS </w:t>
+            </w:r>
+            <w:r>
+              <w:rPr>
+                <w:b/>
+                <w:sz w:val="40"/>
+              </w:rPr>
+              <w:t>_ROSTER</w:t>
             </w:r>
             <w:r>
               <w:rPr>
@@ -301,20 +301,6 @@
               </w:rPr>
               <w:t xml:space="preserve"> </w:t>
             </w:r>
-            <w:r>
-              <w:rPr>
-                <w:b/>
-                <w:sz w:val="40"/>
-              </w:rPr>
-              <w:t>_ROSTER</w:t>
-            </w:r>
-            <w:r>
-              <w:rPr>
-                <w:b/>
-                <w:sz w:val="40"/>
-              </w:rPr>
-              <w:t xml:space="preserve"> </w:t>
-            </w:r>
             <w:proofErr w:type="spellStart"/>
             <w:r>
               <w:rPr>
@@ -344,14 +330,7 @@
                 <w:b/>
                 <w:sz w:val="40"/>
               </w:rPr>
-              <w:t>HOUSEHOLD_MEMBERS</w:t>
-            </w:r>
-            <w:r>
-              <w:rPr>
-                <w:b/>
-                <w:sz w:val="40"/>
-              </w:rPr>
-              <w:t xml:space="preserve"> </w:t>
+              <w:t xml:space="preserve">HOUSEHOLD_MEMBERS </w:t>
             </w:r>
             <w:r>
               <w:rPr>
@@ -692,19 +671,13 @@
                 <w:sz w:val="40"/>
               </w:rPr>
             </w:pPr>
-            <w:r>
-              <w:rPr>
-                <w:b/>
-                <w:sz w:val="40"/>
-              </w:rPr>
-              <w:t>NAMES</w:t>
-            </w:r>
-            <w:r>
-              <w:rPr>
-                <w:b/>
-                <w:sz w:val="40"/>
-              </w:rPr>
-              <w:t xml:space="preserve">_FORM </w:t>
+            <w:bookmarkStart w:id="0" w:name="_GoBack" w:colFirst="1" w:colLast="1"/>
+            <w:r>
+              <w:rPr>
+                <w:b/>
+                <w:sz w:val="40"/>
+              </w:rPr>
+              <w:t xml:space="preserve">HOUSEHOLD_MEMBERS_FORM </w:t>
             </w:r>
             <w:proofErr w:type="spellStart"/>
             <w:r>
@@ -735,27 +708,21 @@
                 <w:b/>
                 <w:sz w:val="40"/>
               </w:rPr>
-              <w:t>NAMES</w:t>
-            </w:r>
-            <w:r>
-              <w:rPr>
-                <w:b/>
-                <w:sz w:val="40"/>
-              </w:rPr>
-              <w:t xml:space="preserve">_FORM </w:t>
-            </w:r>
-            <w:proofErr w:type="spellStart"/>
-            <w:r>
-              <w:rPr>
-                <w:b/>
-                <w:sz w:val="40"/>
-              </w:rPr>
-              <w:t>postproc</w:t>
+              <w:t xml:space="preserve">HOUSEHOLD_MEMBERS_FORM </w:t>
+            </w:r>
+            <w:proofErr w:type="spellStart"/>
+            <w:r>
+              <w:rPr>
+                <w:b/>
+                <w:sz w:val="40"/>
+              </w:rPr>
+              <w:t>preproc</w:t>
             </w:r>
             <w:proofErr w:type="spellEnd"/>
           </w:p>
         </w:tc>
       </w:tr>
+      <w:bookmarkEnd w:id="0"/>
       <w:tr>
         <w:trPr>
           <w:trHeight w:val="864"/>
@@ -778,14 +745,7 @@
                 <w:b/>
                 <w:sz w:val="40"/>
               </w:rPr>
-              <w:t>NAMES</w:t>
-            </w:r>
-            <w:r>
-              <w:rPr>
-                <w:b/>
-                <w:sz w:val="40"/>
-              </w:rPr>
-              <w:t>_ROSTER</w:t>
+              <w:t>HOUSEHOLD_MEMBERS _ROSTER</w:t>
             </w:r>
             <w:r>
               <w:rPr>
@@ -823,14 +783,14 @@
                 <w:b/>
                 <w:sz w:val="40"/>
               </w:rPr>
-              <w:t>NAMES</w:t>
-            </w:r>
-            <w:r>
-              <w:rPr>
-                <w:b/>
-                <w:sz w:val="40"/>
-              </w:rPr>
-              <w:t xml:space="preserve">_ROSTER </w:t>
+              <w:t>HOUSEHOLD_MEMBERS _ROSTER</w:t>
+            </w:r>
+            <w:r>
+              <w:rPr>
+                <w:b/>
+                <w:sz w:val="40"/>
+              </w:rPr>
+              <w:t xml:space="preserve"> </w:t>
             </w:r>
             <w:proofErr w:type="spellStart"/>
             <w:r>
@@ -985,8 +945,6 @@
           <w:sz w:val="16"/>
         </w:rPr>
       </w:pPr>
-      <w:bookmarkStart w:id="0" w:name="_GoBack"/>
-      <w:bookmarkEnd w:id="0"/>
     </w:p>
     <w:sectPr>
       <w:pgSz w:w="12240" w:h="15840"/>
@@ -1121,6 +1079,7 @@
     <w:lsdException w:name="HTML Sample" w:semiHidden="1" w:unhideWhenUsed="1"/>
     <w:lsdException w:name="HTML Typewriter" w:semiHidden="1" w:unhideWhenUsed="1"/>
     <w:lsdException w:name="HTML Variable" w:semiHidden="1" w:unhideWhenUsed="1"/>
+    <w:lsdException w:name="Normal Table" w:semiHidden="1" w:unhideWhenUsed="1"/>
     <w:lsdException w:name="annotation subject" w:semiHidden="1" w:unhideWhenUsed="1"/>
     <w:lsdException w:name="No List" w:semiHidden="1" w:unhideWhenUsed="1"/>
     <w:lsdException w:name="Outline List 1" w:semiHidden="1" w:unhideWhenUsed="1"/>
@@ -1166,9 +1125,11 @@
     <w:lsdException w:name="Table Subtle 1" w:semiHidden="1" w:unhideWhenUsed="1"/>
     <w:lsdException w:name="Table Subtle 2" w:semiHidden="1" w:unhideWhenUsed="1"/>
     <w:lsdException w:name="Table Web 1" w:semiHidden="1" w:unhideWhenUsed="1"/>
+    <w:lsdException w:name="Table Web 2" w:semiHidden="1" w:unhideWhenUsed="1"/>
     <w:lsdException w:name="Table Web 3" w:semiHidden="1" w:unhideWhenUsed="1"/>
     <w:lsdException w:name="Balloon Text" w:semiHidden="1" w:unhideWhenUsed="1"/>
     <w:lsdException w:name="Table Grid" w:uiPriority="59"/>
+    <w:lsdException w:name="Table Theme" w:semiHidden="1" w:unhideWhenUsed="1"/>
     <w:lsdException w:name="Placeholder Text" w:semiHidden="1"/>
     <w:lsdException w:name="No Spacing" w:uiPriority="1" w:qFormat="1"/>
     <w:lsdException w:name="Light Shading" w:uiPriority="60"/>

</xml_diff>